<commit_message>
Changes in Main.java about termination
</commit_message>
<xml_diff>
--- a/Human Evolution.docx
+++ b/Human Evolution.docx
@@ -134,8 +134,6 @@
           </wp:inline>
         </w:drawing>
       </w:r>
-      <w:bookmarkStart w:id="0" w:name="_GoBack"/>
-      <w:bookmarkEnd w:id="0"/>
     </w:p>
     <w:p>
       <w:pPr>
@@ -749,23 +747,7 @@
           <w:rFonts w:ascii="Arial" w:eastAsia="Arial" w:hAnsi="Arial" w:cs="Arial"/>
           <w:color w:val="232323"/>
         </w:rPr>
-        <w:t xml:space="preserve">initial population of random 1800 (char_ count) characters as </w:t>
-      </w:r>
-      <w:proofErr w:type="gramStart"/>
-      <w:r>
-        <w:rPr>
-          <w:rFonts w:ascii="Arial" w:eastAsia="Arial" w:hAnsi="Arial" w:cs="Arial"/>
-          <w:color w:val="232323"/>
-        </w:rPr>
-        <w:t>500  (</w:t>
-      </w:r>
-      <w:proofErr w:type="gramEnd"/>
-      <w:r>
-        <w:rPr>
-          <w:rFonts w:ascii="Arial" w:eastAsia="Arial" w:hAnsi="Arial" w:cs="Arial"/>
-          <w:color w:val="232323"/>
-        </w:rPr>
-        <w:t xml:space="preserve">pool_size). </w:t>
+        <w:t xml:space="preserve">initial population of random 1800 (char_ count) characters as 500  (pool_size). </w:t>
       </w:r>
       <w:r>
         <w:rPr>
@@ -1677,23 +1659,7 @@
           <w:rFonts w:ascii="Arial" w:eastAsia="Arial" w:hAnsi="Arial" w:cs="Arial"/>
           <w:color w:val="232323"/>
         </w:rPr>
-        <w:t xml:space="preserve">The below method in ProcessImage.java is converting the list of genotypes or an Individual into a </w:t>
-      </w:r>
-      <w:proofErr w:type="spellStart"/>
-      <w:r>
-        <w:rPr>
-          <w:rFonts w:ascii="Arial" w:eastAsia="Arial" w:hAnsi="Arial" w:cs="Arial"/>
-          <w:color w:val="232323"/>
-        </w:rPr>
-        <w:t>BufferedImage</w:t>
-      </w:r>
-      <w:proofErr w:type="spellEnd"/>
-      <w:r>
-        <w:rPr>
-          <w:rFonts w:ascii="Arial" w:eastAsia="Arial" w:hAnsi="Arial" w:cs="Arial"/>
-          <w:color w:val="232323"/>
-        </w:rPr>
-        <w:t xml:space="preserve"> which helps us to further visualize the algorithm better</w:t>
+        <w:t>The below method in ProcessImage.java is converting the list of genotypes or an Individual into a BufferedImage which helps us to further visualize the algorithm better</w:t>
       </w:r>
       <w:r>
         <w:rPr>
@@ -1822,21 +1788,12 @@
           <w:color w:val="232323"/>
         </w:rPr>
       </w:pPr>
-      <w:proofErr w:type="spellStart"/>
-      <w:r>
-        <w:rPr>
-          <w:rFonts w:ascii="Arial" w:eastAsia="Arial" w:hAnsi="Arial" w:cs="Arial"/>
-          <w:color w:val="232323"/>
-        </w:rPr>
-        <w:t>ImageJPanel</w:t>
-      </w:r>
-      <w:proofErr w:type="spellEnd"/>
-      <w:r>
-        <w:rPr>
-          <w:rFonts w:ascii="Arial" w:eastAsia="Arial" w:hAnsi="Arial" w:cs="Arial"/>
-          <w:color w:val="232323"/>
-        </w:rPr>
-        <w:t xml:space="preserve"> </w:t>
+      <w:r>
+        <w:rPr>
+          <w:rFonts w:ascii="Arial" w:eastAsia="Arial" w:hAnsi="Arial" w:cs="Arial"/>
+          <w:color w:val="232323"/>
+        </w:rPr>
+        <w:t xml:space="preserve">ImageJPanel </w:t>
       </w:r>
       <w:r>
         <w:rPr>
@@ -2005,7 +1962,6 @@
         </w:rPr>
         <w:t xml:space="preserve">We initialized the population of 500 </w:t>
       </w:r>
-      <w:proofErr w:type="gramStart"/>
       <w:r>
         <w:rPr>
           <w:rFonts w:ascii="Arial" w:eastAsia="Arial" w:hAnsi="Arial" w:cs="Arial"/>
@@ -2013,7 +1969,6 @@
         </w:rPr>
         <w:t>individuals</w:t>
       </w:r>
-      <w:proofErr w:type="gramEnd"/>
       <w:r>
         <w:rPr>
           <w:rFonts w:ascii="Arial" w:eastAsia="Arial" w:hAnsi="Arial" w:cs="Arial"/>
@@ -2048,23 +2003,7 @@
           <w:rFonts w:ascii="Arial" w:eastAsia="Arial" w:hAnsi="Arial" w:cs="Arial"/>
           <w:color w:val="232323"/>
         </w:rPr>
-        <w:t xml:space="preserve">fitness evaluator according to the </w:t>
-      </w:r>
-      <w:proofErr w:type="gramStart"/>
-      <w:r>
-        <w:rPr>
-          <w:rFonts w:ascii="Arial" w:eastAsia="Arial" w:hAnsi="Arial" w:cs="Arial"/>
-          <w:color w:val="232323"/>
-        </w:rPr>
-        <w:t>thread,</w:t>
-      </w:r>
-      <w:proofErr w:type="gramEnd"/>
-      <w:r>
-        <w:rPr>
-          <w:rFonts w:ascii="Arial" w:eastAsia="Arial" w:hAnsi="Arial" w:cs="Arial"/>
-          <w:color w:val="232323"/>
-        </w:rPr>
-        <w:t xml:space="preserve"> each thread is computing fitness of different set of individuals each.</w:t>
+        <w:t>fitness evaluator according to the thread, each thread is computing fitness of different set of individuals each.</w:t>
       </w:r>
     </w:p>
     <w:p>
@@ -2108,23 +2047,7 @@
           <w:rFonts w:ascii="Arial" w:eastAsia="Arial" w:hAnsi="Arial" w:cs="Arial"/>
           <w:color w:val="232323"/>
         </w:rPr>
-        <w:t xml:space="preserve">After finding about the fitness, we get the best fit individual and converted it into an image and display it through the </w:t>
-      </w:r>
-      <w:proofErr w:type="spellStart"/>
-      <w:r>
-        <w:rPr>
-          <w:rFonts w:ascii="Arial" w:eastAsia="Arial" w:hAnsi="Arial" w:cs="Arial"/>
-          <w:color w:val="232323"/>
-        </w:rPr>
-        <w:t>JPanel</w:t>
-      </w:r>
-      <w:proofErr w:type="spellEnd"/>
-      <w:r>
-        <w:rPr>
-          <w:rFonts w:ascii="Arial" w:eastAsia="Arial" w:hAnsi="Arial" w:cs="Arial"/>
-          <w:color w:val="232323"/>
-        </w:rPr>
-        <w:t>.</w:t>
+        <w:t>After finding about the fitness, we get the best fit individual and converted it into an image and display it through the JPanel.</w:t>
       </w:r>
     </w:p>
     <w:p>
@@ -2914,23 +2837,7 @@
           <w:color w:val="232323"/>
         </w:rPr>
         <w:lastRenderedPageBreak/>
-        <w:t xml:space="preserve">In this file we find out the difference of the RGB values of the original image and the image we just generated through </w:t>
-      </w:r>
-      <w:proofErr w:type="spellStart"/>
-      <w:r>
-        <w:rPr>
-          <w:rFonts w:ascii="Arial" w:eastAsia="Arial" w:hAnsi="Arial" w:cs="Arial"/>
-          <w:color w:val="232323"/>
-        </w:rPr>
-        <w:t>randomGene</w:t>
-      </w:r>
-      <w:proofErr w:type="spellEnd"/>
-      <w:r>
-        <w:rPr>
-          <w:rFonts w:ascii="Arial" w:eastAsia="Arial" w:hAnsi="Arial" w:cs="Arial"/>
-          <w:color w:val="232323"/>
-        </w:rPr>
-        <w:t xml:space="preserve"> selection. This fitness tells us how far the image is left for it to be breaded more. </w:t>
+        <w:t xml:space="preserve">In this file we find out the difference of the RGB values of the original image and the image we just generated through randomGene selection. This fitness tells us how far the image is left for it to be breaded more. </w:t>
       </w:r>
     </w:p>
     <w:p>
@@ -3056,23 +2963,7 @@
           <w:rFonts w:ascii="Arial" w:eastAsia="Arial" w:hAnsi="Arial" w:cs="Arial"/>
           <w:color w:val="232323"/>
         </w:rPr>
-        <w:t xml:space="preserve">An </w:t>
-      </w:r>
-      <w:proofErr w:type="spellStart"/>
-      <w:r>
-        <w:rPr>
-          <w:rFonts w:ascii="Arial" w:eastAsia="Arial" w:hAnsi="Arial" w:cs="Arial"/>
-          <w:color w:val="232323"/>
-        </w:rPr>
-        <w:t>IndividualImage</w:t>
-      </w:r>
-      <w:proofErr w:type="spellEnd"/>
-      <w:r>
-        <w:rPr>
-          <w:rFonts w:ascii="Arial" w:eastAsia="Arial" w:hAnsi="Arial" w:cs="Arial"/>
-          <w:color w:val="232323"/>
-        </w:rPr>
-        <w:t xml:space="preserve"> file comprises of a collection of genes and a fitness of its own. This is further used to create a visible interface and is used to mutate and breed further.</w:t>
+        <w:t>An IndividualImage file comprises of a collection of genes and a fitness of its own. This is further used to create a visible interface and is used to mutate and breed further.</w:t>
       </w:r>
       <w:r>
         <w:rPr>
@@ -3380,58 +3271,28 @@
           <w:szCs w:val="27"/>
         </w:rPr>
         <w:br/>
-      </w:r>
-      <w:proofErr w:type="spellStart"/>
-      <w:proofErr w:type="gramStart"/>
-      <w:r>
+        <w:t>fitnessofMultipleImages()</w:t>
+      </w:r>
+    </w:p>
+    <w:p>
+      <w:pPr>
+        <w:spacing w:line="360" w:lineRule="auto"/>
+        <w:ind w:right="20"/>
         <w:rPr>
           <w:rFonts w:ascii="Arial" w:eastAsia="Arial" w:hAnsi="Arial" w:cs="Arial"/>
           <w:color w:val="232323"/>
           <w:sz w:val="27"/>
           <w:szCs w:val="27"/>
         </w:rPr>
-        <w:t>fitnessofMultipleImages</w:t>
-      </w:r>
-      <w:proofErr w:type="spellEnd"/>
-      <w:r>
-        <w:rPr>
-          <w:rFonts w:ascii="Arial" w:eastAsia="Arial" w:hAnsi="Arial" w:cs="Arial"/>
-          <w:color w:val="232323"/>
-          <w:sz w:val="27"/>
-          <w:szCs w:val="27"/>
-        </w:rPr>
-        <w:t>(</w:t>
-      </w:r>
-      <w:proofErr w:type="gramEnd"/>
-      <w:r>
-        <w:rPr>
-          <w:rFonts w:ascii="Arial" w:eastAsia="Arial" w:hAnsi="Arial" w:cs="Arial"/>
-          <w:color w:val="232323"/>
-          <w:sz w:val="27"/>
-          <w:szCs w:val="27"/>
-        </w:rPr>
-        <w:t>)</w:t>
-      </w:r>
-    </w:p>
-    <w:p>
-      <w:pPr>
-        <w:spacing w:line="360" w:lineRule="auto"/>
-        <w:ind w:right="20"/>
-        <w:rPr>
-          <w:rFonts w:ascii="Arial" w:eastAsia="Arial" w:hAnsi="Arial" w:cs="Arial"/>
-          <w:color w:val="232323"/>
-          <w:sz w:val="27"/>
-          <w:szCs w:val="27"/>
-        </w:rPr>
       </w:pPr>
       <w:r>
         <w:rPr>
           <w:noProof/>
         </w:rPr>
         <w:drawing>
-          <wp:inline distT="0" distB="0" distL="0" distR="0" wp14:anchorId="3969ABFF" wp14:editId="104A142D">
-            <wp:extent cx="4438650" cy="2836545"/>
-            <wp:effectExtent l="19050" t="19050" r="19050" b="20955"/>
+          <wp:inline distT="0" distB="0" distL="0" distR="0" wp14:anchorId="3969ABFF" wp14:editId="063614C7">
+            <wp:extent cx="4438650" cy="2547607"/>
+            <wp:effectExtent l="19050" t="19050" r="19050" b="24765"/>
             <wp:docPr id="2" name="Picture 2"/>
             <wp:cNvGraphicFramePr>
               <a:graphicFrameLocks xmlns:a="http://schemas.openxmlformats.org/drawingml/2006/main" noChangeAspect="1"/>
@@ -3452,7 +3313,7 @@
                   <pic:spPr>
                     <a:xfrm>
                       <a:off x="0" y="0"/>
-                      <a:ext cx="4463513" cy="2852434"/>
+                      <a:ext cx="4478629" cy="2570554"/>
                     </a:xfrm>
                     <a:prstGeom prst="rect">
                       <a:avLst/>
@@ -3514,7 +3375,6 @@
           <w:sz w:val="27"/>
           <w:szCs w:val="27"/>
         </w:rPr>
-        <w:lastRenderedPageBreak/>
         <w:t>FitnessInParallel.java</w:t>
       </w:r>
       <w:r>
@@ -3531,9 +3391,9 @@
           <w:noProof/>
         </w:rPr>
         <w:drawing>
-          <wp:inline distT="0" distB="0" distL="0" distR="0" wp14:anchorId="070CDC4F" wp14:editId="53C9EC3F">
-            <wp:extent cx="5905500" cy="3227837"/>
-            <wp:effectExtent l="19050" t="19050" r="19050" b="10795"/>
+          <wp:inline distT="0" distB="0" distL="0" distR="0" wp14:anchorId="070CDC4F" wp14:editId="4543C5D4">
+            <wp:extent cx="5247428" cy="2146639"/>
+            <wp:effectExtent l="19050" t="19050" r="10795" b="25400"/>
             <wp:docPr id="4" name="Picture 4"/>
             <wp:cNvGraphicFramePr>
               <a:graphicFrameLocks xmlns:a="http://schemas.openxmlformats.org/drawingml/2006/main" noChangeAspect="1"/>
@@ -3554,7 +3414,7 @@
                   <pic:spPr>
                     <a:xfrm>
                       <a:off x="0" y="0"/>
-                      <a:ext cx="5968809" cy="3262440"/>
+                      <a:ext cx="5401250" cy="2209565"/>
                     </a:xfrm>
                     <a:prstGeom prst="rect">
                       <a:avLst/>
@@ -3645,7 +3505,8 @@
           <w:sz w:val="40"/>
           <w:szCs w:val="40"/>
         </w:rPr>
-        <w:t>Output</w:t>
+        <w:lastRenderedPageBreak/>
+        <w:t>The Result</w:t>
       </w:r>
     </w:p>
     <w:p>
@@ -3676,9 +3537,9 @@
           <w:noProof/>
         </w:rPr>
         <w:drawing>
-          <wp:inline distT="0" distB="0" distL="0" distR="0" wp14:anchorId="706C0E3F" wp14:editId="2C2A7171">
-            <wp:extent cx="4810125" cy="2544548"/>
-            <wp:effectExtent l="19050" t="19050" r="9525" b="27305"/>
+          <wp:inline distT="0" distB="0" distL="0" distR="0" wp14:anchorId="706C0E3F" wp14:editId="2BECEEEC">
+            <wp:extent cx="5197900" cy="2749680"/>
+            <wp:effectExtent l="19050" t="19050" r="22225" b="12700"/>
             <wp:docPr id="7" name="Picture 7"/>
             <wp:cNvGraphicFramePr>
               <a:graphicFrameLocks xmlns:a="http://schemas.openxmlformats.org/drawingml/2006/main" noChangeAspect="1"/>
@@ -3708,7 +3569,7 @@
                   <pic:spPr bwMode="auto">
                     <a:xfrm>
                       <a:off x="0" y="0"/>
-                      <a:ext cx="4826842" cy="2553391"/>
+                      <a:ext cx="5238224" cy="2771011"/>
                     </a:xfrm>
                     <a:prstGeom prst="rect">
                       <a:avLst/>
@@ -3765,16 +3626,19 @@
           <w:szCs w:val="27"/>
         </w:rPr>
       </w:pPr>
-      <w:r>
+    </w:p>
+    <w:p>
+      <w:pPr>
+        <w:spacing w:line="360" w:lineRule="auto"/>
+        <w:ind w:right="20"/>
+        <w:jc w:val="center"/>
         <w:rPr>
           <w:rFonts w:ascii="Arial" w:eastAsia="Arial" w:hAnsi="Arial" w:cs="Arial"/>
           <w:color w:val="232323"/>
           <w:sz w:val="27"/>
           <w:szCs w:val="27"/>
         </w:rPr>
-        <w:lastRenderedPageBreak/>
-        <w:t>Overall Output</w:t>
-      </w:r>
+      </w:pPr>
       <w:r>
         <w:rPr>
           <w:rFonts w:ascii="Arial" w:eastAsia="Arial" w:hAnsi="Arial" w:cs="Arial"/>
@@ -3782,16 +3646,51 @@
           <w:sz w:val="27"/>
           <w:szCs w:val="27"/>
         </w:rPr>
-        <w:br/>
-      </w:r>
+        <w:t>Output</w:t>
+      </w:r>
+      <w:r>
+        <w:rPr>
+          <w:rFonts w:ascii="Arial" w:eastAsia="Arial" w:hAnsi="Arial" w:cs="Arial"/>
+          <w:color w:val="232323"/>
+          <w:sz w:val="27"/>
+          <w:szCs w:val="27"/>
+        </w:rPr>
+        <w:t xml:space="preserve"> in Process</w:t>
+      </w:r>
+    </w:p>
+    <w:p>
+      <w:pPr>
+        <w:spacing w:line="360" w:lineRule="auto"/>
+        <w:ind w:right="20"/>
+        <w:jc w:val="center"/>
+        <w:rPr>
+          <w:rFonts w:ascii="Arial" w:eastAsia="Arial" w:hAnsi="Arial" w:cs="Arial"/>
+          <w:color w:val="232323"/>
+          <w:sz w:val="27"/>
+          <w:szCs w:val="27"/>
+        </w:rPr>
+      </w:pPr>
+    </w:p>
+    <w:p>
+      <w:pPr>
+        <w:spacing w:line="360" w:lineRule="auto"/>
+        <w:ind w:right="20"/>
+        <w:jc w:val="center"/>
+        <w:rPr>
+          <w:rFonts w:ascii="Arial" w:eastAsia="Arial" w:hAnsi="Arial" w:cs="Arial"/>
+          <w:color w:val="232323"/>
+          <w:sz w:val="27"/>
+          <w:szCs w:val="27"/>
+        </w:rPr>
+      </w:pPr>
       <w:r>
         <w:rPr>
           <w:noProof/>
         </w:rPr>
         <w:drawing>
-          <wp:inline distT="0" distB="0" distL="0" distR="0" wp14:anchorId="7FE99B27" wp14:editId="1DA17795">
-            <wp:extent cx="5943600" cy="2994025"/>
-            <wp:effectExtent l="19050" t="19050" r="19050" b="15875"/>
+          <wp:inline distT="0" distB="0" distL="0" distR="0" wp14:anchorId="7FE99B27" wp14:editId="748131D3">
+            <wp:extent cx="6484332" cy="3266413"/>
+            <wp:effectExtent l="19050" t="19050" r="12065" b="10795"/>
             <wp:docPr id="14" name="Picture 14"/>
             <wp:cNvGraphicFramePr>
               <a:graphicFrameLocks xmlns:a="http://schemas.openxmlformats.org/drawingml/2006/main" noChangeAspect="1"/>
@@ -3812,7 +3711,7 @@
                   <pic:spPr>
                     <a:xfrm>
                       <a:off x="0" y="0"/>
-                      <a:ext cx="5943600" cy="2994025"/>
+                      <a:ext cx="6539287" cy="3294096"/>
                     </a:xfrm>
                     <a:prstGeom prst="rect">
                       <a:avLst/>
@@ -3873,15 +3772,6 @@
       <w:pPr>
         <w:spacing w:line="360" w:lineRule="auto"/>
         <w:ind w:right="20"/>
-        <w:jc w:val="center"/>
-        <w:rPr>
-          <w:rFonts w:ascii="Arial" w:eastAsia="Arial" w:hAnsi="Arial" w:cs="Arial"/>
-          <w:color w:val="232323"/>
-          <w:sz w:val="27"/>
-          <w:szCs w:val="27"/>
-        </w:rPr>
-      </w:pPr>
-      <w:r>
         <w:rPr>
           <w:rFonts w:ascii="Arial" w:eastAsia="Arial" w:hAnsi="Arial" w:cs="Arial"/>
           <w:b/>
@@ -3890,29 +3780,13 @@
           <w:sz w:val="40"/>
           <w:szCs w:val="40"/>
         </w:rPr>
-        <w:t>TEST CASE</w:t>
-      </w:r>
-      <w:r>
-        <w:rPr>
-          <w:rFonts w:ascii="Arial" w:eastAsia="Arial" w:hAnsi="Arial" w:cs="Arial"/>
-          <w:b/>
-          <w:bCs/>
-          <w:color w:val="5B5854"/>
-          <w:sz w:val="40"/>
-          <w:szCs w:val="40"/>
-        </w:rPr>
-        <w:t>S</w:t>
-      </w:r>
-    </w:p>
-    <w:p>
-      <w:pPr>
-        <w:pStyle w:val="ListParagraph"/>
-        <w:numPr>
-          <w:ilvl w:val="0"/>
-          <w:numId w:val="6"/>
-        </w:numPr>
+      </w:pPr>
+    </w:p>
+    <w:p>
+      <w:pPr>
         <w:spacing w:line="360" w:lineRule="auto"/>
-        <w:ind w:left="540" w:right="20" w:hanging="270"/>
+        <w:ind w:right="20"/>
+        <w:jc w:val="center"/>
         <w:rPr>
           <w:rFonts w:ascii="Arial" w:eastAsia="Arial" w:hAnsi="Arial" w:cs="Arial"/>
           <w:color w:val="232323"/>
@@ -3927,7 +3801,7 @@
           <w:sz w:val="27"/>
           <w:szCs w:val="27"/>
         </w:rPr>
-        <w:t>Test Fitness</w:t>
+        <w:t>Final</w:t>
       </w:r>
       <w:r>
         <w:rPr>
@@ -3936,17 +3810,47 @@
           <w:sz w:val="27"/>
           <w:szCs w:val="27"/>
         </w:rPr>
-        <w:br/>
-      </w:r>
-      <w:r>
-        <w:rPr>
+        <w:t xml:space="preserve"> Output</w:t>
+      </w:r>
+    </w:p>
+    <w:p>
+      <w:pPr>
+        <w:spacing w:line="360" w:lineRule="auto"/>
+        <w:ind w:right="20"/>
+        <w:jc w:val="center"/>
+        <w:rPr>
+          <w:rFonts w:ascii="Arial" w:eastAsia="Arial" w:hAnsi="Arial" w:cs="Arial"/>
+          <w:color w:val="232323"/>
+          <w:sz w:val="27"/>
+          <w:szCs w:val="27"/>
+        </w:rPr>
+      </w:pPr>
+    </w:p>
+    <w:p>
+      <w:pPr>
+        <w:spacing w:line="360" w:lineRule="auto"/>
+        <w:ind w:right="20"/>
+        <w:jc w:val="center"/>
+        <w:rPr>
+          <w:rFonts w:ascii="Arial" w:eastAsia="Arial" w:hAnsi="Arial" w:cs="Arial"/>
+          <w:color w:val="232323"/>
+          <w:sz w:val="27"/>
+          <w:szCs w:val="27"/>
+        </w:rPr>
+      </w:pPr>
+      <w:r>
+        <w:rPr>
+          <w:rFonts w:ascii="Arial" w:eastAsia="Arial" w:hAnsi="Arial" w:cs="Arial"/>
           <w:noProof/>
+          <w:color w:val="232323"/>
+          <w:sz w:val="27"/>
+          <w:szCs w:val="27"/>
         </w:rPr>
         <w:drawing>
-          <wp:inline distT="0" distB="0" distL="0" distR="0" wp14:anchorId="3AC6BF73" wp14:editId="75AB73F5">
-            <wp:extent cx="5210175" cy="3524250"/>
-            <wp:effectExtent l="19050" t="19050" r="28575" b="19050"/>
-            <wp:docPr id="23" name="Picture 23"/>
+          <wp:inline distT="0" distB="0" distL="0" distR="0" wp14:anchorId="7AA70F88" wp14:editId="1F0E20B3">
+            <wp:extent cx="5048250" cy="2857500"/>
+            <wp:effectExtent l="0" t="0" r="0" b="0"/>
+            <wp:docPr id="8" name="Picture 8"/>
             <wp:cNvGraphicFramePr>
               <a:graphicFrameLocks xmlns:a="http://schemas.openxmlformats.org/drawingml/2006/main" noChangeAspect="1"/>
             </wp:cNvGraphicFramePr>
@@ -3954,11 +3858,17 @@
               <a:graphicData uri="http://schemas.openxmlformats.org/drawingml/2006/picture">
                 <pic:pic xmlns:pic="http://schemas.openxmlformats.org/drawingml/2006/picture">
                   <pic:nvPicPr>
-                    <pic:cNvPr id="1" name=""/>
+                    <pic:cNvPr id="8" name="2535.png"/>
                     <pic:cNvPicPr/>
                   </pic:nvPicPr>
                   <pic:blipFill>
-                    <a:blip r:embed="rId25"/>
+                    <a:blip r:embed="rId25">
+                      <a:extLst>
+                        <a:ext uri="{28A0092B-C50C-407E-A947-70E740481C1C}">
+                          <a14:useLocalDpi xmlns:a14="http://schemas.microsoft.com/office/drawing/2010/main" val="0"/>
+                        </a:ext>
+                      </a:extLst>
+                    </a:blip>
                     <a:stretch>
                       <a:fillRect/>
                     </a:stretch>
@@ -3966,42 +3876,11 @@
                   <pic:spPr>
                     <a:xfrm>
                       <a:off x="0" y="0"/>
-                      <a:ext cx="5210175" cy="3524250"/>
+                      <a:ext cx="5048250" cy="2857500"/>
                     </a:xfrm>
                     <a:prstGeom prst="rect">
                       <a:avLst/>
                     </a:prstGeom>
-                    <a:ln>
-                      <a:gradFill>
-                        <a:gsLst>
-                          <a:gs pos="0">
-                            <a:schemeClr val="accent1">
-                              <a:lumMod val="5000"/>
-                              <a:lumOff val="95000"/>
-                            </a:schemeClr>
-                          </a:gs>
-                          <a:gs pos="74000">
-                            <a:schemeClr val="accent1">
-                              <a:lumMod val="45000"/>
-                              <a:lumOff val="55000"/>
-                            </a:schemeClr>
-                          </a:gs>
-                          <a:gs pos="83000">
-                            <a:schemeClr val="accent1">
-                              <a:lumMod val="45000"/>
-                              <a:lumOff val="55000"/>
-                            </a:schemeClr>
-                          </a:gs>
-                          <a:gs pos="100000">
-                            <a:schemeClr val="accent1">
-                              <a:lumMod val="30000"/>
-                              <a:lumOff val="70000"/>
-                            </a:schemeClr>
-                          </a:gs>
-                        </a:gsLst>
-                        <a:lin ang="5400000" scaled="1"/>
-                      </a:gradFill>
-                    </a:ln>
                   </pic:spPr>
                 </pic:pic>
               </a:graphicData>
@@ -4012,50 +3891,80 @@
     </w:p>
     <w:p>
       <w:pPr>
-        <w:pStyle w:val="ListParagraph"/>
-        <w:numPr>
-          <w:ilvl w:val="0"/>
-          <w:numId w:val="6"/>
-        </w:numPr>
         <w:spacing w:line="360" w:lineRule="auto"/>
-        <w:ind w:left="540" w:right="20" w:hanging="270"/>
-        <w:rPr>
-          <w:rFonts w:ascii="Arial" w:eastAsia="Arial" w:hAnsi="Arial" w:cs="Arial"/>
-          <w:color w:val="232323"/>
-          <w:sz w:val="27"/>
-          <w:szCs w:val="27"/>
-        </w:rPr>
-      </w:pPr>
-      <w:proofErr w:type="spellStart"/>
-      <w:r>
-        <w:rPr>
-          <w:rFonts w:ascii="Arial" w:eastAsia="Arial" w:hAnsi="Arial" w:cs="Arial"/>
-          <w:color w:val="232323"/>
-          <w:sz w:val="27"/>
-          <w:szCs w:val="27"/>
-        </w:rPr>
-        <w:lastRenderedPageBreak/>
-        <w:t>TestMutation</w:t>
-      </w:r>
-      <w:proofErr w:type="spellEnd"/>
-      <w:r>
-        <w:rPr>
-          <w:rFonts w:ascii="Arial" w:eastAsia="Arial" w:hAnsi="Arial" w:cs="Arial"/>
-          <w:color w:val="232323"/>
-          <w:sz w:val="27"/>
-          <w:szCs w:val="27"/>
-        </w:rPr>
-        <w:br/>
-      </w:r>
+        <w:ind w:right="20"/>
+        <w:rPr>
+          <w:rFonts w:ascii="Arial" w:eastAsia="Arial" w:hAnsi="Arial" w:cs="Arial"/>
+          <w:color w:val="232323"/>
+        </w:rPr>
+      </w:pPr>
+    </w:p>
+    <w:p>
+      <w:pPr>
+        <w:spacing w:line="360" w:lineRule="auto"/>
+        <w:ind w:right="20"/>
+        <w:rPr>
+          <w:rFonts w:ascii="Arial" w:eastAsia="Arial" w:hAnsi="Arial" w:cs="Arial"/>
+          <w:color w:val="232323"/>
+        </w:rPr>
+      </w:pPr>
+      <w:r>
+        <w:rPr>
+          <w:rFonts w:ascii="Arial" w:eastAsia="Arial" w:hAnsi="Arial" w:cs="Arial"/>
+          <w:color w:val="232323"/>
+        </w:rPr>
+        <w:t>The</w:t>
+      </w:r>
+      <w:r>
+        <w:rPr>
+          <w:rFonts w:ascii="Arial" w:eastAsia="Arial" w:hAnsi="Arial" w:cs="Arial"/>
+          <w:color w:val="232323"/>
+        </w:rPr>
+        <w:t xml:space="preserve"> output generated above is when</w:t>
+      </w:r>
+      <w:r>
+        <w:rPr>
+          <w:rFonts w:ascii="Arial" w:eastAsia="Arial" w:hAnsi="Arial" w:cs="Arial"/>
+          <w:color w:val="232323"/>
+        </w:rPr>
+        <w:t xml:space="preserve"> similarity of parent image and produced image is greater than 0.93</w:t>
+      </w:r>
+      <w:r>
+        <w:rPr>
+          <w:rFonts w:ascii="Arial" w:eastAsia="Arial" w:hAnsi="Arial" w:cs="Arial"/>
+          <w:color w:val="232323"/>
+        </w:rPr>
+        <w:t>215. This image was formed after 2535 Generations.</w:t>
+      </w:r>
+    </w:p>
+    <w:p>
+      <w:pPr>
+        <w:spacing w:line="360" w:lineRule="auto"/>
+        <w:ind w:right="20"/>
+        <w:rPr>
+          <w:rFonts w:ascii="Arial" w:eastAsia="Arial" w:hAnsi="Arial" w:cs="Arial"/>
+          <w:color w:val="232323"/>
+        </w:rPr>
+      </w:pPr>
+    </w:p>
+    <w:p>
+      <w:pPr>
+        <w:spacing w:line="360" w:lineRule="auto"/>
+        <w:ind w:right="20"/>
+        <w:rPr>
+          <w:rFonts w:ascii="Arial" w:eastAsia="Arial" w:hAnsi="Arial" w:cs="Arial"/>
+          <w:color w:val="232323"/>
+        </w:rPr>
+      </w:pPr>
       <w:r>
         <w:rPr>
           <w:noProof/>
         </w:rPr>
         <w:drawing>
-          <wp:inline distT="0" distB="0" distL="0" distR="0" wp14:anchorId="05AAFD12" wp14:editId="774FC3BB">
-            <wp:extent cx="5943600" cy="2594610"/>
-            <wp:effectExtent l="19050" t="19050" r="19050" b="15240"/>
-            <wp:docPr id="24" name="Picture 24"/>
+          <wp:inline distT="0" distB="0" distL="0" distR="0" wp14:anchorId="236F504B" wp14:editId="28C598F0">
+            <wp:extent cx="5943600" cy="1243330"/>
+            <wp:effectExtent l="0" t="0" r="0" b="0"/>
+            <wp:docPr id="27" name="Picture 27"/>
             <wp:cNvGraphicFramePr>
               <a:graphicFrameLocks xmlns:a="http://schemas.openxmlformats.org/drawingml/2006/main" noChangeAspect="1"/>
             </wp:cNvGraphicFramePr>
@@ -4075,42 +3984,11 @@
                   <pic:spPr>
                     <a:xfrm>
                       <a:off x="0" y="0"/>
-                      <a:ext cx="5943600" cy="2594610"/>
+                      <a:ext cx="5943600" cy="1243330"/>
                     </a:xfrm>
                     <a:prstGeom prst="rect">
                       <a:avLst/>
                     </a:prstGeom>
-                    <a:ln>
-                      <a:gradFill>
-                        <a:gsLst>
-                          <a:gs pos="0">
-                            <a:schemeClr val="accent1">
-                              <a:lumMod val="5000"/>
-                              <a:lumOff val="95000"/>
-                            </a:schemeClr>
-                          </a:gs>
-                          <a:gs pos="74000">
-                            <a:schemeClr val="accent1">
-                              <a:lumMod val="45000"/>
-                              <a:lumOff val="55000"/>
-                            </a:schemeClr>
-                          </a:gs>
-                          <a:gs pos="83000">
-                            <a:schemeClr val="accent1">
-                              <a:lumMod val="45000"/>
-                              <a:lumOff val="55000"/>
-                            </a:schemeClr>
-                          </a:gs>
-                          <a:gs pos="100000">
-                            <a:schemeClr val="accent1">
-                              <a:lumMod val="30000"/>
-                              <a:lumOff val="70000"/>
-                            </a:schemeClr>
-                          </a:gs>
-                        </a:gsLst>
-                        <a:lin ang="5400000" scaled="1"/>
-                      </a:gradFill>
-                    </a:ln>
                   </pic:spPr>
                 </pic:pic>
               </a:graphicData>
@@ -4122,247 +4000,9 @@
         <w:rPr>
           <w:rFonts w:ascii="Arial" w:eastAsia="Arial" w:hAnsi="Arial" w:cs="Arial"/>
           <w:color w:val="232323"/>
-          <w:sz w:val="27"/>
-          <w:szCs w:val="27"/>
-        </w:rPr>
-        <w:br/>
-      </w:r>
-    </w:p>
-    <w:p>
-      <w:pPr>
-        <w:pStyle w:val="ListParagraph"/>
-        <w:numPr>
-          <w:ilvl w:val="0"/>
-          <w:numId w:val="6"/>
-        </w:numPr>
-        <w:spacing w:line="360" w:lineRule="auto"/>
-        <w:ind w:left="540" w:right="20" w:hanging="270"/>
-        <w:rPr>
-          <w:rFonts w:ascii="Arial" w:eastAsia="Arial" w:hAnsi="Arial" w:cs="Arial"/>
-          <w:color w:val="232323"/>
-          <w:sz w:val="27"/>
-          <w:szCs w:val="27"/>
-        </w:rPr>
-      </w:pPr>
-      <w:proofErr w:type="spellStart"/>
-      <w:r>
-        <w:rPr>
-          <w:rFonts w:ascii="Arial" w:eastAsia="Arial" w:hAnsi="Arial" w:cs="Arial"/>
-          <w:color w:val="232323"/>
-          <w:sz w:val="27"/>
-          <w:szCs w:val="27"/>
-        </w:rPr>
-        <w:t>TestPopulation</w:t>
-      </w:r>
-      <w:proofErr w:type="spellEnd"/>
-      <w:r>
-        <w:rPr>
-          <w:rFonts w:ascii="Arial" w:eastAsia="Arial" w:hAnsi="Arial" w:cs="Arial"/>
-          <w:color w:val="232323"/>
-          <w:sz w:val="27"/>
-          <w:szCs w:val="27"/>
-        </w:rPr>
-        <w:br/>
-      </w:r>
-      <w:r>
-        <w:rPr>
-          <w:noProof/>
-        </w:rPr>
-        <w:drawing>
-          <wp:inline distT="0" distB="0" distL="0" distR="0" wp14:anchorId="28633EDF" wp14:editId="04ED6385">
-            <wp:extent cx="4848225" cy="1190625"/>
-            <wp:effectExtent l="19050" t="19050" r="28575" b="28575"/>
-            <wp:docPr id="25" name="Picture 25"/>
-            <wp:cNvGraphicFramePr>
-              <a:graphicFrameLocks xmlns:a="http://schemas.openxmlformats.org/drawingml/2006/main" noChangeAspect="1"/>
-            </wp:cNvGraphicFramePr>
-            <a:graphic xmlns:a="http://schemas.openxmlformats.org/drawingml/2006/main">
-              <a:graphicData uri="http://schemas.openxmlformats.org/drawingml/2006/picture">
-                <pic:pic xmlns:pic="http://schemas.openxmlformats.org/drawingml/2006/picture">
-                  <pic:nvPicPr>
-                    <pic:cNvPr id="1" name=""/>
-                    <pic:cNvPicPr/>
-                  </pic:nvPicPr>
-                  <pic:blipFill>
-                    <a:blip r:embed="rId27"/>
-                    <a:stretch>
-                      <a:fillRect/>
-                    </a:stretch>
-                  </pic:blipFill>
-                  <pic:spPr>
-                    <a:xfrm>
-                      <a:off x="0" y="0"/>
-                      <a:ext cx="4848225" cy="1190625"/>
-                    </a:xfrm>
-                    <a:prstGeom prst="rect">
-                      <a:avLst/>
-                    </a:prstGeom>
-                    <a:ln>
-                      <a:gradFill>
-                        <a:gsLst>
-                          <a:gs pos="0">
-                            <a:schemeClr val="accent1">
-                              <a:lumMod val="5000"/>
-                              <a:lumOff val="95000"/>
-                            </a:schemeClr>
-                          </a:gs>
-                          <a:gs pos="74000">
-                            <a:schemeClr val="accent1">
-                              <a:lumMod val="45000"/>
-                              <a:lumOff val="55000"/>
-                            </a:schemeClr>
-                          </a:gs>
-                          <a:gs pos="83000">
-                            <a:schemeClr val="accent1">
-                              <a:lumMod val="45000"/>
-                              <a:lumOff val="55000"/>
-                            </a:schemeClr>
-                          </a:gs>
-                          <a:gs pos="100000">
-                            <a:schemeClr val="accent1">
-                              <a:lumMod val="30000"/>
-                              <a:lumOff val="70000"/>
-                            </a:schemeClr>
-                          </a:gs>
-                        </a:gsLst>
-                        <a:lin ang="5400000" scaled="1"/>
-                      </a:gradFill>
-                    </a:ln>
-                  </pic:spPr>
-                </pic:pic>
-              </a:graphicData>
-            </a:graphic>
-          </wp:inline>
-        </w:drawing>
-      </w:r>
-      <w:r>
-        <w:rPr>
-          <w:rFonts w:ascii="Arial" w:eastAsia="Arial" w:hAnsi="Arial" w:cs="Arial"/>
-          <w:color w:val="232323"/>
-          <w:sz w:val="27"/>
-          <w:szCs w:val="27"/>
-        </w:rPr>
-        <w:br/>
-      </w:r>
-    </w:p>
-    <w:p>
-      <w:pPr>
-        <w:pStyle w:val="ListParagraph"/>
-        <w:numPr>
-          <w:ilvl w:val="0"/>
-          <w:numId w:val="6"/>
-        </w:numPr>
-        <w:spacing w:line="360" w:lineRule="auto"/>
-        <w:ind w:left="540" w:right="20" w:hanging="270"/>
-        <w:rPr>
-          <w:rFonts w:ascii="Arial" w:eastAsia="Arial" w:hAnsi="Arial" w:cs="Arial"/>
-          <w:color w:val="232323"/>
-          <w:sz w:val="27"/>
-          <w:szCs w:val="27"/>
-        </w:rPr>
-      </w:pPr>
-      <w:r>
-        <w:rPr>
-          <w:rFonts w:ascii="Arial" w:eastAsia="Arial" w:hAnsi="Arial" w:cs="Arial"/>
-          <w:color w:val="232323"/>
-          <w:sz w:val="27"/>
-          <w:szCs w:val="27"/>
-        </w:rPr>
-        <w:t>TestGenotype</w:t>
-      </w:r>
-      <w:r>
-        <w:rPr>
-          <w:rFonts w:ascii="Arial" w:eastAsia="Arial" w:hAnsi="Arial" w:cs="Arial"/>
-          <w:color w:val="232323"/>
-          <w:sz w:val="27"/>
-          <w:szCs w:val="27"/>
-        </w:rPr>
-        <w:br/>
-      </w:r>
-      <w:r>
-        <w:rPr>
-          <w:noProof/>
-        </w:rPr>
-        <w:drawing>
-          <wp:inline distT="0" distB="0" distL="0" distR="0" wp14:anchorId="09904837" wp14:editId="4FFEF2C7">
-            <wp:extent cx="5943600" cy="1374775"/>
-            <wp:effectExtent l="19050" t="19050" r="19050" b="15875"/>
-            <wp:docPr id="26" name="Picture 26"/>
-            <wp:cNvGraphicFramePr>
-              <a:graphicFrameLocks xmlns:a="http://schemas.openxmlformats.org/drawingml/2006/main" noChangeAspect="1"/>
-            </wp:cNvGraphicFramePr>
-            <a:graphic xmlns:a="http://schemas.openxmlformats.org/drawingml/2006/main">
-              <a:graphicData uri="http://schemas.openxmlformats.org/drawingml/2006/picture">
-                <pic:pic xmlns:pic="http://schemas.openxmlformats.org/drawingml/2006/picture">
-                  <pic:nvPicPr>
-                    <pic:cNvPr id="1" name=""/>
-                    <pic:cNvPicPr/>
-                  </pic:nvPicPr>
-                  <pic:blipFill>
-                    <a:blip r:embed="rId28"/>
-                    <a:stretch>
-                      <a:fillRect/>
-                    </a:stretch>
-                  </pic:blipFill>
-                  <pic:spPr>
-                    <a:xfrm>
-                      <a:off x="0" y="0"/>
-                      <a:ext cx="5943600" cy="1374775"/>
-                    </a:xfrm>
-                    <a:prstGeom prst="rect">
-                      <a:avLst/>
-                    </a:prstGeom>
-                    <a:ln>
-                      <a:gradFill>
-                        <a:gsLst>
-                          <a:gs pos="0">
-                            <a:schemeClr val="accent1">
-                              <a:lumMod val="5000"/>
-                              <a:lumOff val="95000"/>
-                            </a:schemeClr>
-                          </a:gs>
-                          <a:gs pos="74000">
-                            <a:schemeClr val="accent1">
-                              <a:lumMod val="45000"/>
-                              <a:lumOff val="55000"/>
-                            </a:schemeClr>
-                          </a:gs>
-                          <a:gs pos="83000">
-                            <a:schemeClr val="accent1">
-                              <a:lumMod val="45000"/>
-                              <a:lumOff val="55000"/>
-                            </a:schemeClr>
-                          </a:gs>
-                          <a:gs pos="100000">
-                            <a:schemeClr val="accent1">
-                              <a:lumMod val="30000"/>
-                              <a:lumOff val="70000"/>
-                            </a:schemeClr>
-                          </a:gs>
-                        </a:gsLst>
-                        <a:lin ang="5400000" scaled="1"/>
-                      </a:gradFill>
-                    </a:ln>
-                  </pic:spPr>
-                </pic:pic>
-              </a:graphicData>
-            </a:graphic>
-          </wp:inline>
-        </w:drawing>
-      </w:r>
-    </w:p>
-    <w:p>
-      <w:pPr>
-        <w:spacing w:line="360" w:lineRule="auto"/>
-        <w:ind w:right="20"/>
-        <w:jc w:val="center"/>
-        <w:rPr>
-          <w:rFonts w:ascii="Arial" w:eastAsia="Arial" w:hAnsi="Arial" w:cs="Arial"/>
-          <w:color w:val="232323"/>
-          <w:sz w:val="27"/>
-          <w:szCs w:val="27"/>
-        </w:rPr>
-      </w:pPr>
+        </w:rPr>
+        <w:t xml:space="preserve"> </w:t>
+      </w:r>
     </w:p>
     <w:p>
       <w:pPr>
@@ -4385,7 +4025,101 @@
           <w:sz w:val="40"/>
           <w:szCs w:val="40"/>
         </w:rPr>
+        <w:t>T</w:t>
+      </w:r>
+      <w:r>
+        <w:rPr>
+          <w:rFonts w:ascii="Arial" w:eastAsia="Arial" w:hAnsi="Arial" w:cs="Arial"/>
+          <w:b/>
+          <w:bCs/>
+          <w:color w:val="5B5854"/>
+          <w:sz w:val="40"/>
+          <w:szCs w:val="40"/>
+        </w:rPr>
+        <w:t>EST CASE</w:t>
+      </w:r>
+      <w:r>
+        <w:rPr>
+          <w:rFonts w:ascii="Arial" w:eastAsia="Arial" w:hAnsi="Arial" w:cs="Arial"/>
+          <w:b/>
+          <w:bCs/>
+          <w:color w:val="5B5854"/>
+          <w:sz w:val="40"/>
+          <w:szCs w:val="40"/>
+        </w:rPr>
+        <w:t>S</w:t>
+      </w:r>
+    </w:p>
+    <w:p>
+      <w:pPr>
+        <w:pStyle w:val="ListParagraph"/>
+        <w:spacing w:line="360" w:lineRule="auto"/>
+        <w:ind w:left="540" w:right="20"/>
+        <w:rPr>
+          <w:rFonts w:ascii="Arial" w:eastAsia="Arial" w:hAnsi="Arial" w:cs="Arial"/>
+          <w:color w:val="232323"/>
+          <w:sz w:val="27"/>
+          <w:szCs w:val="27"/>
+        </w:rPr>
+      </w:pPr>
+      <w:r>
+        <w:rPr>
+          <w:rFonts w:ascii="Arial" w:eastAsia="Arial" w:hAnsi="Arial" w:cs="Arial"/>
+          <w:color w:val="232323"/>
+          <w:sz w:val="27"/>
+          <w:szCs w:val="27"/>
+        </w:rPr>
+        <w:br/>
+      </w:r>
+    </w:p>
+    <w:p>
+      <w:pPr>
+        <w:spacing w:line="360" w:lineRule="auto"/>
+        <w:ind w:right="20"/>
+        <w:jc w:val="center"/>
+        <w:rPr>
+          <w:rFonts w:ascii="Arial" w:eastAsia="Arial" w:hAnsi="Arial" w:cs="Arial"/>
+          <w:color w:val="232323"/>
+          <w:sz w:val="27"/>
+          <w:szCs w:val="27"/>
+        </w:rPr>
+      </w:pPr>
+    </w:p>
+    <w:p>
+      <w:pPr>
+        <w:spacing w:line="360" w:lineRule="auto"/>
+        <w:ind w:right="20"/>
+        <w:jc w:val="center"/>
+        <w:rPr>
+          <w:rFonts w:ascii="Arial" w:eastAsia="Arial" w:hAnsi="Arial" w:cs="Arial"/>
+          <w:b/>
+          <w:bCs/>
+          <w:color w:val="5B5854"/>
+          <w:sz w:val="40"/>
+          <w:szCs w:val="40"/>
+        </w:rPr>
+      </w:pPr>
+      <w:r>
+        <w:rPr>
+          <w:rFonts w:ascii="Arial" w:eastAsia="Arial" w:hAnsi="Arial" w:cs="Arial"/>
+          <w:b/>
+          <w:bCs/>
+          <w:color w:val="5B5854"/>
+          <w:sz w:val="40"/>
+          <w:szCs w:val="40"/>
+        </w:rPr>
         <w:lastRenderedPageBreak/>
+        <w:t xml:space="preserve"> </w:t>
+      </w:r>
+      <w:r>
+        <w:rPr>
+          <w:rFonts w:ascii="Arial" w:eastAsia="Arial" w:hAnsi="Arial" w:cs="Arial"/>
+          <w:b/>
+          <w:bCs/>
+          <w:color w:val="5B5854"/>
+          <w:sz w:val="40"/>
+          <w:szCs w:val="40"/>
+        </w:rPr>
         <w:t>GRAPH</w:t>
       </w:r>
       <w:r>
@@ -4417,12 +4151,42 @@
             <wp:cNvGraphicFramePr/>
             <a:graphic xmlns:a="http://schemas.openxmlformats.org/drawingml/2006/main">
               <a:graphicData uri="http://schemas.openxmlformats.org/drawingml/2006/chart">
-                <c:chart xmlns:c="http://schemas.openxmlformats.org/drawingml/2006/chart" xmlns:r="http://schemas.openxmlformats.org/officeDocument/2006/relationships" r:id="rId29"/>
+                <c:chart xmlns:c="http://schemas.openxmlformats.org/drawingml/2006/chart" xmlns:r="http://schemas.openxmlformats.org/officeDocument/2006/relationships" r:id="rId27"/>
               </a:graphicData>
             </a:graphic>
           </wp:inline>
         </w:drawing>
       </w:r>
+    </w:p>
+    <w:p>
+      <w:pPr>
+        <w:spacing w:line="360" w:lineRule="auto"/>
+        <w:ind w:right="20"/>
+        <w:jc w:val="center"/>
+        <w:rPr>
+          <w:rFonts w:ascii="Arial" w:eastAsia="Arial" w:hAnsi="Arial" w:cs="Arial"/>
+          <w:b/>
+          <w:bCs/>
+          <w:color w:val="5B5854"/>
+          <w:sz w:val="40"/>
+          <w:szCs w:val="40"/>
+        </w:rPr>
+      </w:pPr>
+    </w:p>
+    <w:p>
+      <w:pPr>
+        <w:spacing w:line="360" w:lineRule="auto"/>
+        <w:ind w:right="20"/>
+        <w:jc w:val="center"/>
+        <w:rPr>
+          <w:rFonts w:ascii="Arial" w:eastAsia="Arial" w:hAnsi="Arial" w:cs="Arial"/>
+          <w:color w:val="232323"/>
+          <w:sz w:val="27"/>
+          <w:szCs w:val="27"/>
+        </w:rPr>
+      </w:pPr>
+      <w:bookmarkStart w:id="0" w:name="_GoBack"/>
+      <w:bookmarkEnd w:id="0"/>
     </w:p>
     <w:p>
       <w:pPr>

</xml_diff>